<commit_message>
Added checks for what to display in the created document
</commit_message>
<xml_diff>
--- a/exportTemplate.docx
+++ b/exportTemplate.docx
@@ -191,27 +191,13 @@
         <w:rPr>
           <w:lang w:val="en-GB"/>
         </w:rPr>
-        <w:t>{^</w:t>
-      </w:r>
-      <w:proofErr w:type="gramStart"/>
-      <w:r>
-        <w:rPr>
-          <w:lang w:val="en-GB"/>
-        </w:rPr>
-        <w:t>summaryComment}</w:t>
-      </w:r>
-      <w:r>
-        <w:rPr>
-          <w:lang w:val="en-GB"/>
-        </w:rPr>
-        <w:t>{</w:t>
-      </w:r>
-      <w:proofErr w:type="gramEnd"/>
-      <w:r>
-        <w:rPr>
-          <w:lang w:val="en-GB"/>
-        </w:rPr>
-        <w:t>labelNoComment}</w:t>
+        <w:t>{^summaryComment}</w:t>
+      </w:r>
+      <w:r>
+        <w:rPr>
+          <w:lang w:val="en-GB"/>
+        </w:rPr>
+        <w:t>{labelNoComment}</w:t>
       </w:r>
       <w:r>
         <w:rPr>
@@ -245,6 +231,53 @@
           <w:lang w:val="en-GB"/>
         </w:rPr>
         <w:t>labelResources</w:t>
+      </w:r>
+      <w:proofErr w:type="spellEnd"/>
+      <w:r>
+        <w:rPr>
+          <w:lang w:val="en-GB"/>
+        </w:rPr>
+        <w:t>}</w:t>
+      </w:r>
+    </w:p>
+    <w:p>
+      <w:pPr>
+        <w:rPr>
+          <w:lang w:val="en-GB"/>
+        </w:rPr>
+      </w:pPr>
+      <w:r>
+        <w:rPr>
+          <w:lang w:val="en-GB"/>
+        </w:rPr>
+        <w:t>{^resources}{</w:t>
+      </w:r>
+      <w:proofErr w:type="spellStart"/>
+      <w:r>
+        <w:rPr>
+          <w:lang w:val="en-GB"/>
+        </w:rPr>
+        <w:t>labelNoResources</w:t>
+      </w:r>
+      <w:proofErr w:type="spellEnd"/>
+      <w:r>
+        <w:rPr>
+          <w:lang w:val="en-GB"/>
+        </w:rPr>
+        <w:t>}{/resources}</w:t>
+      </w:r>
+      <w:r>
+        <w:rPr>
+          <w:lang w:val="en-GB"/>
+        </w:rPr>
+        <w:t>{#</w:t>
+      </w:r>
+      <w:proofErr w:type="spellStart"/>
+      <w:r>
+        <w:rPr>
+          <w:lang w:val="en-GB"/>
+        </w:rPr>
+        <w:t>hasResources</w:t>
       </w:r>
       <w:proofErr w:type="spellEnd"/>
       <w:r>
@@ -385,21 +418,7 @@
               <w:rPr>
                 <w:lang w:val="en-GB"/>
               </w:rPr>
-              <w:t>{#</w:t>
-            </w:r>
-            <w:proofErr w:type="gramStart"/>
-            <w:r>
-              <w:rPr>
-                <w:lang w:val="en-GB"/>
-              </w:rPr>
-              <w:t>resources}{</w:t>
-            </w:r>
-            <w:proofErr w:type="gramEnd"/>
-            <w:r>
-              <w:rPr>
-                <w:lang w:val="en-GB"/>
-              </w:rPr>
-              <w:t>title}</w:t>
+              <w:t>{#resources}{title}</w:t>
             </w:r>
           </w:p>
         </w:tc>
@@ -459,29 +478,21 @@
         <w:rPr>
           <w:lang w:val="en-GB"/>
         </w:rPr>
-        <w:t>{^</w:t>
-      </w:r>
-      <w:proofErr w:type="gramStart"/>
-      <w:r>
-        <w:rPr>
-          <w:lang w:val="en-GB"/>
-        </w:rPr>
-        <w:t>resources}{</w:t>
+        <w:t>{/</w:t>
       </w:r>
       <w:proofErr w:type="spellStart"/>
-      <w:proofErr w:type="gramEnd"/>
-      <w:r>
-        <w:rPr>
-          <w:lang w:val="en-GB"/>
-        </w:rPr>
-        <w:t>labelNoResources</w:t>
+      <w:r>
+        <w:rPr>
+          <w:lang w:val="en-GB"/>
+        </w:rPr>
+        <w:t>hasResources</w:t>
       </w:r>
       <w:proofErr w:type="spellEnd"/>
       <w:r>
         <w:rPr>
           <w:lang w:val="en-GB"/>
         </w:rPr>
-        <w:t>}{/resources}</w:t>
+        <w:t>}</w:t>
       </w:r>
     </w:p>
     <w:p>
@@ -517,8 +528,83 @@
         </w:rPr>
         <w:t xml:space="preserve"> </w:t>
       </w:r>
+    </w:p>
+    <w:p>
+      <w:pPr>
+        <w:rPr>
+          <w:lang w:val="en-GB"/>
+        </w:rPr>
+      </w:pPr>
+      <w:r>
+        <w:rPr>
+          <w:lang w:val="en-GB"/>
+        </w:rPr>
+        <w:t>{^</w:t>
+      </w:r>
+      <w:proofErr w:type="spellStart"/>
+      <w:r>
+        <w:rPr>
+          <w:lang w:val="en-GB"/>
+        </w:rPr>
+        <w:t>hasLabels</w:t>
+      </w:r>
+      <w:proofErr w:type="spellEnd"/>
+      <w:r>
+        <w:rPr>
+          <w:lang w:val="en-GB"/>
+        </w:rPr>
+        <w:t>}{</w:t>
+      </w:r>
+      <w:proofErr w:type="spellStart"/>
+      <w:r>
+        <w:rPr>
+          <w:lang w:val="en-GB"/>
+        </w:rPr>
+        <w:t>labelNoLabels</w:t>
+      </w:r>
+      <w:proofErr w:type="spellEnd"/>
+      <w:r>
+        <w:rPr>
+          <w:lang w:val="en-GB"/>
+        </w:rPr>
+        <w:t>}{/</w:t>
+      </w:r>
+      <w:proofErr w:type="spellStart"/>
+      <w:r>
+        <w:rPr>
+          <w:lang w:val="en-GB"/>
+        </w:rPr>
+        <w:t>hasLabels</w:t>
+      </w:r>
+      <w:proofErr w:type="spellEnd"/>
+      <w:r>
+        <w:rPr>
+          <w:lang w:val="en-GB"/>
+        </w:rPr>
+        <w:t>}</w:t>
+      </w:r>
       <w:bookmarkStart w:id="0" w:name="_GoBack"/>
       <w:bookmarkEnd w:id="0"/>
+      <w:r>
+        <w:rPr>
+          <w:lang w:val="en-GB"/>
+        </w:rPr>
+        <w:t>{#</w:t>
+      </w:r>
+      <w:proofErr w:type="spellStart"/>
+      <w:r>
+        <w:rPr>
+          <w:lang w:val="en-GB"/>
+        </w:rPr>
+        <w:t>hasLabels</w:t>
+      </w:r>
+      <w:proofErr w:type="spellEnd"/>
+      <w:r>
+        <w:rPr>
+          <w:lang w:val="en-GB"/>
+        </w:rPr>
+        <w:t>}</w:t>
+      </w:r>
       <w:r>
         <w:rPr>
           <w:lang w:val="en-GB"/>
@@ -582,62 +668,14 @@
         <w:rPr>
           <w:lang w:val="en-GB"/>
         </w:rPr>
-        <w:t>{^</w:t>
+        <w:t>{/</w:t>
       </w:r>
       <w:proofErr w:type="spellStart"/>
-      <w:proofErr w:type="gramStart"/>
-      <w:r>
-        <w:rPr>
-          <w:lang w:val="en-GB"/>
-        </w:rPr>
-        <w:t>allLabe</w:t>
-      </w:r>
-      <w:r>
-        <w:rPr>
-          <w:lang w:val="en-GB"/>
-        </w:rPr>
-        <w:t>l</w:t>
-      </w:r>
-      <w:r>
-        <w:rPr>
-          <w:lang w:val="en-GB"/>
-        </w:rPr>
-        <w:t>s</w:t>
-      </w:r>
-      <w:proofErr w:type="spellEnd"/>
-      <w:r>
-        <w:rPr>
-          <w:lang w:val="en-GB"/>
-        </w:rPr>
-        <w:t>}{</w:t>
-      </w:r>
-      <w:proofErr w:type="spellStart"/>
-      <w:proofErr w:type="gramEnd"/>
-      <w:r>
-        <w:rPr>
-          <w:lang w:val="en-GB"/>
-        </w:rPr>
-        <w:t>labelNoLabel</w:t>
-      </w:r>
-      <w:r>
-        <w:rPr>
-          <w:lang w:val="en-GB"/>
-        </w:rPr>
-        <w:t>s</w:t>
-      </w:r>
-      <w:proofErr w:type="spellEnd"/>
-      <w:r>
-        <w:rPr>
-          <w:lang w:val="en-GB"/>
-        </w:rPr>
-        <w:t>}{/</w:t>
-      </w:r>
-      <w:proofErr w:type="spellStart"/>
-      <w:r>
-        <w:rPr>
-          <w:lang w:val="en-GB"/>
-        </w:rPr>
-        <w:t>allLabels</w:t>
+      <w:r>
+        <w:rPr>
+          <w:lang w:val="en-GB"/>
+        </w:rPr>
+        <w:t>hasLabels</w:t>
       </w:r>
       <w:proofErr w:type="spellEnd"/>
       <w:r>

</xml_diff>